<commit_message>
Persiapan menyusun Laporan Akhir Praktikum
</commit_message>
<xml_diff>
--- a/Praktikum/Laprak/Praktikum IV_Muhammad Azka Raki_2311016110005.docx
+++ b/Praktikum/Laprak/Praktikum IV_Muhammad Azka Raki_2311016110005.docx
@@ -1079,8 +1079,6 @@
         </w:rPr>
         <w:t>).</w:t>
       </w:r>
-      <w:bookmarkStart w:id="0" w:name="_GoBack"/>
-      <w:bookmarkEnd w:id="0"/>
     </w:p>
     <w:p>
       <w:pPr>
@@ -4013,8 +4011,10 @@
       <w:r>
         <w:rPr>
           <w:rFonts w:ascii="Times New Roman" w:hAnsi="Times New Roman" w:cs="Times New Roman"/>
-          <w:sz w:val="24"/>
-          <w:szCs w:val="24"/>
+          <w:noProof/>
+          <w:sz w:val="24"/>
+          <w:szCs w:val="24"/>
+          <w:lang w:val="id-ID" w:eastAsia="id-ID"/>
         </w:rPr>
         <w:drawing>
           <wp:inline distT="0" distB="0" distL="0" distR="0" wp14:anchorId="07764EA6" wp14:editId="71A0A960">
@@ -4132,14 +4132,52 @@
         </w:rPr>
         <w:t xml:space="preserve"> (</w:t>
       </w:r>
-      <w:r>
-        <w:rPr>
-          <w:rFonts w:ascii="Times New Roman" w:hAnsi="Times New Roman" w:cs="Times New Roman"/>
-          <w:i/>
-          <w:sz w:val="24"/>
-          <w:szCs w:val="24"/>
-        </w:rPr>
-        <w:t>b = 6, c = 10</w:t>
+      <w:proofErr w:type="spellStart"/>
+      <w:r>
+        <w:rPr>
+          <w:rFonts w:ascii="Times New Roman" w:hAnsi="Times New Roman" w:cs="Times New Roman"/>
+          <w:i/>
+          <w:sz w:val="24"/>
+          <w:szCs w:val="24"/>
+        </w:rPr>
+        <w:t>inpu</w:t>
+      </w:r>
+      <w:proofErr w:type="spellEnd"/>
+      <w:r>
+        <w:rPr>
+          <w:rFonts w:ascii="Times New Roman" w:hAnsi="Times New Roman" w:cs="Times New Roman"/>
+          <w:i/>
+          <w:sz w:val="24"/>
+          <w:szCs w:val="24"/>
+        </w:rPr>
+        <w:t xml:space="preserve"> </w:t>
+      </w:r>
+      <w:r>
+        <w:rPr>
+          <w:rFonts w:ascii="Times New Roman" w:hAnsi="Times New Roman" w:cs="Times New Roman"/>
+          <w:i/>
+          <w:sz w:val="24"/>
+          <w:szCs w:val="24"/>
+        </w:rPr>
+        <w:t>b = 6,</w:t>
+      </w:r>
+      <w:r>
+        <w:rPr>
+          <w:rFonts w:ascii="Times New Roman" w:hAnsi="Times New Roman" w:cs="Times New Roman"/>
+          <w:i/>
+          <w:sz w:val="24"/>
+          <w:szCs w:val="24"/>
+        </w:rPr>
+        <w:t xml:space="preserve"> input</w:t>
+      </w:r>
+      <w:r>
+        <w:rPr>
+          <w:rFonts w:ascii="Times New Roman" w:hAnsi="Times New Roman" w:cs="Times New Roman"/>
+          <w:i/>
+          <w:sz w:val="24"/>
+          <w:szCs w:val="24"/>
+        </w:rPr>
+        <w:t xml:space="preserve"> c = 10</w:t>
       </w:r>
       <w:r>
         <w:rPr>
@@ -4161,14 +4199,26 @@
           <w:szCs w:val="24"/>
         </w:rPr>
       </w:pPr>
-      <w:r>
-        <w:rPr>
-          <w:rFonts w:ascii="Times New Roman" w:hAnsi="Times New Roman" w:cs="Times New Roman"/>
-          <w:i/>
-          <w:sz w:val="24"/>
-          <w:szCs w:val="24"/>
-        </w:rPr>
-        <w:lastRenderedPageBreak/>
+    </w:p>
+    <w:p>
+      <w:pPr>
+        <w:jc w:val="center"/>
+        <w:rPr>
+          <w:rFonts w:ascii="Times New Roman" w:hAnsi="Times New Roman" w:cs="Times New Roman"/>
+          <w:i/>
+          <w:sz w:val="24"/>
+          <w:szCs w:val="24"/>
+        </w:rPr>
+      </w:pPr>
+      <w:r>
+        <w:rPr>
+          <w:rFonts w:ascii="Times New Roman" w:hAnsi="Times New Roman" w:cs="Times New Roman"/>
+          <w:i/>
+          <w:noProof/>
+          <w:sz w:val="24"/>
+          <w:szCs w:val="24"/>
+          <w:lang w:val="id-ID" w:eastAsia="id-ID"/>
+        </w:rPr>
         <w:drawing>
           <wp:inline distT="0" distB="0" distL="0" distR="0" wp14:anchorId="7B2D36E2" wp14:editId="6A139E53">
             <wp:extent cx="3600000" cy="1440000"/>
@@ -4234,16 +4284,7 @@
           <w:sz w:val="24"/>
           <w:szCs w:val="24"/>
         </w:rPr>
-        <w:t xml:space="preserve"> 1.2</w:t>
-      </w:r>
-      <w:r>
-        <w:rPr>
-          <w:rFonts w:ascii="Times New Roman" w:hAnsi="Times New Roman" w:cs="Times New Roman"/>
-          <w:i/>
-          <w:sz w:val="24"/>
-          <w:szCs w:val="24"/>
-        </w:rPr>
-        <w:t xml:space="preserve"> output </w:t>
+        <w:t xml:space="preserve"> 1.2 output </w:t>
       </w:r>
       <w:proofErr w:type="spellStart"/>
       <w:r>
@@ -4292,6 +4333,15 @@
           <w:sz w:val="24"/>
           <w:szCs w:val="24"/>
         </w:rPr>
+        <w:t xml:space="preserve">input </w:t>
+      </w:r>
+      <w:r>
+        <w:rPr>
+          <w:rFonts w:ascii="Times New Roman" w:hAnsi="Times New Roman" w:cs="Times New Roman"/>
+          <w:i/>
+          <w:sz w:val="24"/>
+          <w:szCs w:val="24"/>
+        </w:rPr>
         <w:t>a</w:t>
       </w:r>
       <w:r>
@@ -4301,16 +4351,25 @@
           <w:sz w:val="24"/>
           <w:szCs w:val="24"/>
         </w:rPr>
-        <w:t xml:space="preserve"> = 12, c = 16</w:t>
-      </w:r>
-      <w:r>
-        <w:rPr>
-          <w:rFonts w:ascii="Times New Roman" w:hAnsi="Times New Roman" w:cs="Times New Roman"/>
-          <w:i/>
-          <w:sz w:val="24"/>
-          <w:szCs w:val="24"/>
-        </w:rPr>
-        <w:t>)</w:t>
+        <w:t xml:space="preserve"> = 12,</w:t>
+      </w:r>
+      <w:r>
+        <w:rPr>
+          <w:rFonts w:ascii="Times New Roman" w:hAnsi="Times New Roman" w:cs="Times New Roman"/>
+          <w:i/>
+          <w:sz w:val="24"/>
+          <w:szCs w:val="24"/>
+        </w:rPr>
+        <w:t xml:space="preserve"> input</w:t>
+      </w:r>
+      <w:r>
+        <w:rPr>
+          <w:rFonts w:ascii="Times New Roman" w:hAnsi="Times New Roman" w:cs="Times New Roman"/>
+          <w:i/>
+          <w:sz w:val="24"/>
+          <w:szCs w:val="24"/>
+        </w:rPr>
+        <w:t xml:space="preserve"> c = 16)</w:t>
       </w:r>
     </w:p>
     <w:p>
@@ -4323,12 +4382,25 @@
           <w:szCs w:val="24"/>
         </w:rPr>
       </w:pPr>
-      <w:r>
-        <w:rPr>
-          <w:rFonts w:ascii="Times New Roman" w:hAnsi="Times New Roman" w:cs="Times New Roman"/>
-          <w:i/>
-          <w:sz w:val="24"/>
-          <w:szCs w:val="24"/>
+    </w:p>
+    <w:p>
+      <w:pPr>
+        <w:jc w:val="center"/>
+        <w:rPr>
+          <w:rFonts w:ascii="Times New Roman" w:hAnsi="Times New Roman" w:cs="Times New Roman"/>
+          <w:i/>
+          <w:sz w:val="24"/>
+          <w:szCs w:val="24"/>
+        </w:rPr>
+      </w:pPr>
+      <w:r>
+        <w:rPr>
+          <w:rFonts w:ascii="Times New Roman" w:hAnsi="Times New Roman" w:cs="Times New Roman"/>
+          <w:i/>
+          <w:noProof/>
+          <w:sz w:val="24"/>
+          <w:szCs w:val="24"/>
+          <w:lang w:val="id-ID" w:eastAsia="id-ID"/>
         </w:rPr>
         <w:drawing>
           <wp:inline distT="0" distB="0" distL="0" distR="0" wp14:anchorId="121B5C98" wp14:editId="6F6EFF09">
@@ -4395,16 +4467,7 @@
           <w:sz w:val="24"/>
           <w:szCs w:val="24"/>
         </w:rPr>
-        <w:t xml:space="preserve"> 1.3</w:t>
-      </w:r>
-      <w:r>
-        <w:rPr>
-          <w:rFonts w:ascii="Times New Roman" w:hAnsi="Times New Roman" w:cs="Times New Roman"/>
-          <w:i/>
-          <w:sz w:val="24"/>
-          <w:szCs w:val="24"/>
-        </w:rPr>
-        <w:t xml:space="preserve"> output </w:t>
+        <w:t xml:space="preserve"> 1.3 output </w:t>
       </w:r>
       <w:proofErr w:type="spellStart"/>
       <w:r>
@@ -4453,25 +4516,54 @@
           <w:sz w:val="24"/>
           <w:szCs w:val="24"/>
         </w:rPr>
-        <w:t>a = 5, b</w:t>
-      </w:r>
-      <w:r>
-        <w:rPr>
-          <w:rFonts w:ascii="Times New Roman" w:hAnsi="Times New Roman" w:cs="Times New Roman"/>
-          <w:i/>
-          <w:sz w:val="24"/>
-          <w:szCs w:val="24"/>
-        </w:rPr>
-        <w:t xml:space="preserve"> = 8</w:t>
-      </w:r>
-      <w:r>
-        <w:rPr>
-          <w:rFonts w:ascii="Times New Roman" w:hAnsi="Times New Roman" w:cs="Times New Roman"/>
-          <w:i/>
-          <w:sz w:val="24"/>
-          <w:szCs w:val="24"/>
-        </w:rPr>
-        <w:t>)</w:t>
+        <w:t xml:space="preserve">input </w:t>
+      </w:r>
+      <w:r>
+        <w:rPr>
+          <w:rFonts w:ascii="Times New Roman" w:hAnsi="Times New Roman" w:cs="Times New Roman"/>
+          <w:i/>
+          <w:sz w:val="24"/>
+          <w:szCs w:val="24"/>
+        </w:rPr>
+        <w:t>a = 5,</w:t>
+      </w:r>
+      <w:r>
+        <w:rPr>
+          <w:rFonts w:ascii="Times New Roman" w:hAnsi="Times New Roman" w:cs="Times New Roman"/>
+          <w:i/>
+          <w:sz w:val="24"/>
+          <w:szCs w:val="24"/>
+        </w:rPr>
+        <w:t xml:space="preserve"> </w:t>
+      </w:r>
+      <w:proofErr w:type="gramStart"/>
+      <w:r>
+        <w:rPr>
+          <w:rFonts w:ascii="Times New Roman" w:hAnsi="Times New Roman" w:cs="Times New Roman"/>
+          <w:i/>
+          <w:sz w:val="24"/>
+          <w:szCs w:val="24"/>
+        </w:rPr>
+        <w:t xml:space="preserve">input </w:t>
+      </w:r>
+      <w:r>
+        <w:rPr>
+          <w:rFonts w:ascii="Times New Roman" w:hAnsi="Times New Roman" w:cs="Times New Roman"/>
+          <w:i/>
+          <w:sz w:val="24"/>
+          <w:szCs w:val="24"/>
+        </w:rPr>
+        <w:t xml:space="preserve"> b</w:t>
+      </w:r>
+      <w:proofErr w:type="gramEnd"/>
+      <w:r>
+        <w:rPr>
+          <w:rFonts w:ascii="Times New Roman" w:hAnsi="Times New Roman" w:cs="Times New Roman"/>
+          <w:i/>
+          <w:sz w:val="24"/>
+          <w:szCs w:val="24"/>
+        </w:rPr>
+        <w:t xml:space="preserve"> = 8)</w:t>
       </w:r>
     </w:p>
     <w:p>
@@ -5515,6 +5607,7 @@
           <w:sz w:val="20"/>
           <w:szCs w:val="20"/>
         </w:rPr>
+        <w:lastRenderedPageBreak/>
         <w:t xml:space="preserve">        </w:t>
       </w:r>
       <w:proofErr w:type="spellStart"/>
@@ -5602,7 +5695,6 @@
           <w:sz w:val="20"/>
           <w:szCs w:val="20"/>
         </w:rPr>
-        <w:lastRenderedPageBreak/>
         <w:t xml:space="preserve">        </w:t>
       </w:r>
       <w:proofErr w:type="spellStart"/>
@@ -6429,8 +6521,10 @@
       <w:r>
         <w:rPr>
           <w:rFonts w:ascii="Times New Roman" w:hAnsi="Times New Roman" w:cs="Times New Roman"/>
-          <w:sz w:val="24"/>
-          <w:szCs w:val="24"/>
+          <w:noProof/>
+          <w:sz w:val="24"/>
+          <w:szCs w:val="24"/>
+          <w:lang w:val="id-ID" w:eastAsia="id-ID"/>
         </w:rPr>
         <w:drawing>
           <wp:inline distT="0" distB="0" distL="0" distR="0" wp14:anchorId="4F48EEDF" wp14:editId="035D8B40">
@@ -6497,16 +6591,7 @@
           <w:sz w:val="24"/>
           <w:szCs w:val="24"/>
         </w:rPr>
-        <w:t xml:space="preserve"> 2.1</w:t>
-      </w:r>
-      <w:r>
-        <w:rPr>
-          <w:rFonts w:ascii="Times New Roman" w:hAnsi="Times New Roman" w:cs="Times New Roman"/>
-          <w:i/>
-          <w:sz w:val="24"/>
-          <w:szCs w:val="24"/>
-        </w:rPr>
-        <w:t xml:space="preserve"> output </w:t>
+        <w:t xml:space="preserve"> 2.1 output </w:t>
       </w:r>
       <w:proofErr w:type="spellStart"/>
       <w:r>
@@ -6564,16 +6649,7 @@
           <w:sz w:val="24"/>
           <w:szCs w:val="24"/>
         </w:rPr>
-        <w:t xml:space="preserve"> = A</w:t>
-      </w:r>
-      <w:r>
-        <w:rPr>
-          <w:rFonts w:ascii="Times New Roman" w:hAnsi="Times New Roman" w:cs="Times New Roman"/>
-          <w:i/>
-          <w:sz w:val="24"/>
-          <w:szCs w:val="24"/>
-        </w:rPr>
-        <w:t>)</w:t>
+        <w:t xml:space="preserve"> = A)</w:t>
       </w:r>
     </w:p>
     <w:p>
@@ -6588,8 +6664,10 @@
       <w:r>
         <w:rPr>
           <w:rFonts w:ascii="Times New Roman" w:hAnsi="Times New Roman" w:cs="Times New Roman"/>
-          <w:sz w:val="24"/>
-          <w:szCs w:val="24"/>
+          <w:noProof/>
+          <w:sz w:val="24"/>
+          <w:szCs w:val="24"/>
+          <w:lang w:val="id-ID" w:eastAsia="id-ID"/>
         </w:rPr>
         <w:drawing>
           <wp:inline distT="0" distB="0" distL="0" distR="0" wp14:anchorId="70A8DBFB" wp14:editId="190C14B6">
@@ -6656,16 +6734,7 @@
           <w:sz w:val="24"/>
           <w:szCs w:val="24"/>
         </w:rPr>
-        <w:t xml:space="preserve"> 2.2</w:t>
-      </w:r>
-      <w:r>
-        <w:rPr>
-          <w:rFonts w:ascii="Times New Roman" w:hAnsi="Times New Roman" w:cs="Times New Roman"/>
-          <w:i/>
-          <w:sz w:val="24"/>
-          <w:szCs w:val="24"/>
-        </w:rPr>
-        <w:t xml:space="preserve"> output </w:t>
+        <w:t xml:space="preserve"> 2.2 output </w:t>
       </w:r>
       <w:proofErr w:type="spellStart"/>
       <w:r>
@@ -6723,16 +6792,7 @@
           <w:sz w:val="24"/>
           <w:szCs w:val="24"/>
         </w:rPr>
-        <w:t xml:space="preserve"> = D</w:t>
-      </w:r>
-      <w:r>
-        <w:rPr>
-          <w:rFonts w:ascii="Times New Roman" w:hAnsi="Times New Roman" w:cs="Times New Roman"/>
-          <w:i/>
-          <w:sz w:val="24"/>
-          <w:szCs w:val="24"/>
-        </w:rPr>
-        <w:t>)</w:t>
+        <w:t xml:space="preserve"> = D)</w:t>
       </w:r>
     </w:p>
     <w:p>
@@ -6749,8 +6809,10 @@
         <w:rPr>
           <w:rFonts w:ascii="Times New Roman" w:hAnsi="Times New Roman" w:cs="Times New Roman"/>
           <w:i/>
-          <w:sz w:val="24"/>
-          <w:szCs w:val="24"/>
+          <w:noProof/>
+          <w:sz w:val="24"/>
+          <w:szCs w:val="24"/>
+          <w:lang w:val="id-ID" w:eastAsia="id-ID"/>
         </w:rPr>
         <w:lastRenderedPageBreak/>
         <w:drawing>
@@ -6818,16 +6880,7 @@
           <w:sz w:val="24"/>
           <w:szCs w:val="24"/>
         </w:rPr>
-        <w:t xml:space="preserve"> 2.3</w:t>
-      </w:r>
-      <w:r>
-        <w:rPr>
-          <w:rFonts w:ascii="Times New Roman" w:hAnsi="Times New Roman" w:cs="Times New Roman"/>
-          <w:i/>
-          <w:sz w:val="24"/>
-          <w:szCs w:val="24"/>
-        </w:rPr>
-        <w:t xml:space="preserve"> output </w:t>
+        <w:t xml:space="preserve"> 2.3 output </w:t>
       </w:r>
       <w:proofErr w:type="spellStart"/>
       <w:r>
@@ -6885,16 +6938,7 @@
           <w:sz w:val="24"/>
           <w:szCs w:val="24"/>
         </w:rPr>
-        <w:t xml:space="preserve"> = b</w:t>
-      </w:r>
-      <w:r>
-        <w:rPr>
-          <w:rFonts w:ascii="Times New Roman" w:hAnsi="Times New Roman" w:cs="Times New Roman"/>
-          <w:i/>
-          <w:sz w:val="24"/>
-          <w:szCs w:val="24"/>
-        </w:rPr>
-        <w:t>)</w:t>
+        <w:t xml:space="preserve"> = b)</w:t>
       </w:r>
     </w:p>
     <w:p>
@@ -6922,8 +6966,10 @@
         <w:rPr>
           <w:rFonts w:ascii="Times New Roman" w:hAnsi="Times New Roman" w:cs="Times New Roman"/>
           <w:i/>
-          <w:sz w:val="24"/>
-          <w:szCs w:val="24"/>
+          <w:noProof/>
+          <w:sz w:val="24"/>
+          <w:szCs w:val="24"/>
+          <w:lang w:val="id-ID" w:eastAsia="id-ID"/>
         </w:rPr>
         <w:drawing>
           <wp:inline distT="0" distB="0" distL="0" distR="0" wp14:anchorId="41FF7A2F" wp14:editId="00FF3857">
@@ -6990,16 +7036,7 @@
           <w:sz w:val="24"/>
           <w:szCs w:val="24"/>
         </w:rPr>
-        <w:t xml:space="preserve"> 2.4</w:t>
-      </w:r>
-      <w:r>
-        <w:rPr>
-          <w:rFonts w:ascii="Times New Roman" w:hAnsi="Times New Roman" w:cs="Times New Roman"/>
-          <w:i/>
-          <w:sz w:val="24"/>
-          <w:szCs w:val="24"/>
-        </w:rPr>
-        <w:t xml:space="preserve"> output </w:t>
+        <w:t xml:space="preserve"> 2.4 output </w:t>
       </w:r>
       <w:proofErr w:type="spellStart"/>
       <w:r>
@@ -7057,16 +7094,7 @@
           <w:sz w:val="24"/>
           <w:szCs w:val="24"/>
         </w:rPr>
-        <w:t xml:space="preserve"> = d</w:t>
-      </w:r>
-      <w:r>
-        <w:rPr>
-          <w:rFonts w:ascii="Times New Roman" w:hAnsi="Times New Roman" w:cs="Times New Roman"/>
-          <w:i/>
-          <w:sz w:val="24"/>
-          <w:szCs w:val="24"/>
-        </w:rPr>
-        <w:t>)</w:t>
+        <w:t xml:space="preserve"> = d)</w:t>
       </w:r>
     </w:p>
     <w:p>
@@ -9193,24 +9221,6 @@
           <w:sz w:val="20"/>
           <w:szCs w:val="20"/>
         </w:rPr>
-        <w:t xml:space="preserve">, </w:t>
-      </w:r>
-      <w:proofErr w:type="spellStart"/>
-      <w:r>
-        <w:rPr>
-          <w:rFonts w:ascii="Courier New" w:hAnsi="Courier New" w:cs="Courier New"/>
-          <w:sz w:val="20"/>
-          <w:szCs w:val="20"/>
-        </w:rPr>
-        <w:t>jumlahHariPerBulan</w:t>
-      </w:r>
-      <w:proofErr w:type="spellEnd"/>
-      <w:r>
-        <w:rPr>
-          <w:rFonts w:ascii="Courier New" w:hAnsi="Courier New" w:cs="Courier New"/>
-          <w:sz w:val="20"/>
-          <w:szCs w:val="20"/>
-        </w:rPr>
         <w:t>;</w:t>
       </w:r>
     </w:p>
@@ -11391,8 +11401,10 @@
       <w:r>
         <w:rPr>
           <w:rFonts w:ascii="Times New Roman" w:hAnsi="Times New Roman" w:cs="Times New Roman"/>
-          <w:sz w:val="24"/>
-          <w:szCs w:val="24"/>
+          <w:noProof/>
+          <w:sz w:val="24"/>
+          <w:szCs w:val="24"/>
+          <w:lang w:val="id-ID" w:eastAsia="id-ID"/>
         </w:rPr>
         <w:drawing>
           <wp:inline distT="0" distB="0" distL="0" distR="0" wp14:anchorId="406F117F" wp14:editId="72611921">
@@ -11409,13 +11421,12 @@
                     <pic:cNvPr id="0" name=""/>
                     <pic:cNvPicPr/>
                   </pic:nvPicPr>
-                  <pic:blipFill>
+                  <pic:blipFill rotWithShape="1">
                     <a:blip r:embed="rId13"/>
-                    <a:stretch>
-                      <a:fillRect/>
-                    </a:stretch>
+                    <a:srcRect b="22517"/>
+                    <a:stretch/>
                   </pic:blipFill>
-                  <pic:spPr>
+                  <pic:spPr bwMode="auto">
                     <a:xfrm>
                       <a:off x="0" y="0"/>
                       <a:ext cx="3600000" cy="1440000"/>
@@ -11423,6 +11434,14 @@
                     <a:prstGeom prst="rect">
                       <a:avLst/>
                     </a:prstGeom>
+                    <a:ln>
+                      <a:noFill/>
+                    </a:ln>
+                    <a:extLst>
+                      <a:ext uri="{53640926-AAD7-44D8-BBD7-CCE9431645EC}">
+                        <a14:shadowObscured xmlns:a14="http://schemas.microsoft.com/office/drawing/2010/main"/>
+                      </a:ext>
+                    </a:extLst>
                   </pic:spPr>
                 </pic:pic>
               </a:graphicData>
@@ -11459,16 +11478,7 @@
           <w:sz w:val="24"/>
           <w:szCs w:val="24"/>
         </w:rPr>
-        <w:t xml:space="preserve"> 3.1</w:t>
-      </w:r>
-      <w:r>
-        <w:rPr>
-          <w:rFonts w:ascii="Times New Roman" w:hAnsi="Times New Roman" w:cs="Times New Roman"/>
-          <w:i/>
-          <w:sz w:val="24"/>
-          <w:szCs w:val="24"/>
-        </w:rPr>
-        <w:t xml:space="preserve"> output </w:t>
+        <w:t xml:space="preserve"> 3.1 output </w:t>
       </w:r>
       <w:proofErr w:type="spellStart"/>
       <w:r>
@@ -11573,8 +11583,10 @@
       <w:r>
         <w:rPr>
           <w:rFonts w:ascii="Times New Roman" w:hAnsi="Times New Roman" w:cs="Times New Roman"/>
-          <w:sz w:val="24"/>
-          <w:szCs w:val="24"/>
+          <w:noProof/>
+          <w:sz w:val="24"/>
+          <w:szCs w:val="24"/>
+          <w:lang w:val="id-ID" w:eastAsia="id-ID"/>
         </w:rPr>
         <w:drawing>
           <wp:inline distT="0" distB="0" distL="0" distR="0" wp14:anchorId="219E8D68" wp14:editId="5AA39ECE">
@@ -11591,13 +11603,12 @@
                     <pic:cNvPr id="0" name=""/>
                     <pic:cNvPicPr/>
                   </pic:nvPicPr>
-                  <pic:blipFill>
+                  <pic:blipFill rotWithShape="1">
                     <a:blip r:embed="rId14"/>
-                    <a:stretch>
-                      <a:fillRect/>
-                    </a:stretch>
+                    <a:srcRect b="19868"/>
+                    <a:stretch/>
                   </pic:blipFill>
-                  <pic:spPr>
+                  <pic:spPr bwMode="auto">
                     <a:xfrm>
                       <a:off x="0" y="0"/>
                       <a:ext cx="3600000" cy="1440000"/>
@@ -11605,6 +11616,14 @@
                     <a:prstGeom prst="rect">
                       <a:avLst/>
                     </a:prstGeom>
+                    <a:ln>
+                      <a:noFill/>
+                    </a:ln>
+                    <a:extLst>
+                      <a:ext uri="{53640926-AAD7-44D8-BBD7-CCE9431645EC}">
+                        <a14:shadowObscured xmlns:a14="http://schemas.microsoft.com/office/drawing/2010/main"/>
+                      </a:ext>
+                    </a:extLst>
                   </pic:spPr>
                 </pic:pic>
               </a:graphicData>
@@ -11641,16 +11660,7 @@
           <w:sz w:val="24"/>
           <w:szCs w:val="24"/>
         </w:rPr>
-        <w:t xml:space="preserve"> 3.2</w:t>
-      </w:r>
-      <w:r>
-        <w:rPr>
-          <w:rFonts w:ascii="Times New Roman" w:hAnsi="Times New Roman" w:cs="Times New Roman"/>
-          <w:i/>
-          <w:sz w:val="24"/>
-          <w:szCs w:val="24"/>
-        </w:rPr>
-        <w:t xml:space="preserve"> output </w:t>
+        <w:t xml:space="preserve"> 3.2 output </w:t>
       </w:r>
       <w:proofErr w:type="spellStart"/>
       <w:r>
@@ -11755,8 +11765,10 @@
       <w:r>
         <w:rPr>
           <w:rFonts w:ascii="Times New Roman" w:hAnsi="Times New Roman" w:cs="Times New Roman"/>
-          <w:sz w:val="24"/>
-          <w:szCs w:val="24"/>
+          <w:noProof/>
+          <w:sz w:val="24"/>
+          <w:szCs w:val="24"/>
+          <w:lang w:val="id-ID" w:eastAsia="id-ID"/>
         </w:rPr>
         <w:drawing>
           <wp:inline distT="0" distB="0" distL="0" distR="0" wp14:anchorId="17121271" wp14:editId="3ED5386C">
@@ -11773,13 +11785,12 @@
                     <pic:cNvPr id="0" name=""/>
                     <pic:cNvPicPr/>
                   </pic:nvPicPr>
-                  <pic:blipFill>
+                  <pic:blipFill rotWithShape="1">
                     <a:blip r:embed="rId15"/>
-                    <a:stretch>
-                      <a:fillRect/>
-                    </a:stretch>
+                    <a:srcRect t="-1" b="22752"/>
+                    <a:stretch/>
                   </pic:blipFill>
-                  <pic:spPr>
+                  <pic:spPr bwMode="auto">
                     <a:xfrm>
                       <a:off x="0" y="0"/>
                       <a:ext cx="3600000" cy="1440000"/>
@@ -11787,6 +11798,14 @@
                     <a:prstGeom prst="rect">
                       <a:avLst/>
                     </a:prstGeom>
+                    <a:ln>
+                      <a:noFill/>
+                    </a:ln>
+                    <a:extLst>
+                      <a:ext uri="{53640926-AAD7-44D8-BBD7-CCE9431645EC}">
+                        <a14:shadowObscured xmlns:a14="http://schemas.microsoft.com/office/drawing/2010/main"/>
+                      </a:ext>
+                    </a:extLst>
                   </pic:spPr>
                 </pic:pic>
               </a:graphicData>
@@ -11823,16 +11842,7 @@
           <w:sz w:val="24"/>
           <w:szCs w:val="24"/>
         </w:rPr>
-        <w:t xml:space="preserve"> 3.3</w:t>
-      </w:r>
-      <w:r>
-        <w:rPr>
-          <w:rFonts w:ascii="Times New Roman" w:hAnsi="Times New Roman" w:cs="Times New Roman"/>
-          <w:i/>
-          <w:sz w:val="24"/>
-          <w:szCs w:val="24"/>
-        </w:rPr>
-        <w:t xml:space="preserve"> output </w:t>
+        <w:t xml:space="preserve"> 3.3 output </w:t>
       </w:r>
       <w:proofErr w:type="spellStart"/>
       <w:r>
@@ -11935,8 +11945,10 @@
       <w:r>
         <w:rPr>
           <w:rFonts w:ascii="Times New Roman" w:hAnsi="Times New Roman" w:cs="Times New Roman"/>
-          <w:sz w:val="24"/>
-          <w:szCs w:val="24"/>
+          <w:noProof/>
+          <w:sz w:val="24"/>
+          <w:szCs w:val="24"/>
+          <w:lang w:val="id-ID" w:eastAsia="id-ID"/>
         </w:rPr>
         <w:drawing>
           <wp:inline distT="0" distB="0" distL="0" distR="0" wp14:anchorId="65A14032" wp14:editId="104A99CB">
@@ -12003,16 +12015,7 @@
           <w:sz w:val="24"/>
           <w:szCs w:val="24"/>
         </w:rPr>
-        <w:t xml:space="preserve"> 3</w:t>
-      </w:r>
-      <w:r>
-        <w:rPr>
-          <w:rFonts w:ascii="Times New Roman" w:hAnsi="Times New Roman" w:cs="Times New Roman"/>
-          <w:i/>
-          <w:sz w:val="24"/>
-          <w:szCs w:val="24"/>
-        </w:rPr>
-        <w:t xml:space="preserve">.4 output </w:t>
+        <w:t xml:space="preserve"> 3.4 output </w:t>
       </w:r>
       <w:proofErr w:type="spellStart"/>
       <w:r>
@@ -14517,8 +14520,10 @@
       <w:r>
         <w:rPr>
           <w:rFonts w:ascii="Times New Roman" w:hAnsi="Times New Roman" w:cs="Times New Roman"/>
-          <w:sz w:val="24"/>
-          <w:szCs w:val="24"/>
+          <w:noProof/>
+          <w:sz w:val="24"/>
+          <w:szCs w:val="24"/>
+          <w:lang w:val="id-ID" w:eastAsia="id-ID"/>
         </w:rPr>
         <w:drawing>
           <wp:inline distT="0" distB="0" distL="0" distR="0" wp14:anchorId="66707830" wp14:editId="6D8542D2">
@@ -14585,16 +14590,7 @@
           <w:sz w:val="24"/>
           <w:szCs w:val="24"/>
         </w:rPr>
-        <w:t xml:space="preserve"> 4.1</w:t>
-      </w:r>
-      <w:r>
-        <w:rPr>
-          <w:rFonts w:ascii="Times New Roman" w:hAnsi="Times New Roman" w:cs="Times New Roman"/>
-          <w:i/>
-          <w:sz w:val="24"/>
-          <w:szCs w:val="24"/>
-        </w:rPr>
-        <w:t xml:space="preserve"> output </w:t>
+        <w:t xml:space="preserve"> 4.1 output </w:t>
       </w:r>
       <w:proofErr w:type="spellStart"/>
       <w:r>
@@ -14662,6 +14658,7 @@
         <w:jc w:val="center"/>
         <w:rPr>
           <w:rFonts w:ascii="Times New Roman" w:hAnsi="Times New Roman" w:cs="Times New Roman"/>
+          <w:i/>
           <w:sz w:val="24"/>
           <w:szCs w:val="24"/>
         </w:rPr>
@@ -14683,10 +14680,10 @@
           <w:szCs w:val="24"/>
         </w:rPr>
         <w:drawing>
-          <wp:inline distT="0" distB="0" distL="0" distR="0" wp14:anchorId="094DB2C1" wp14:editId="1DCE6879">
+          <wp:inline distT="0" distB="0" distL="0" distR="0" wp14:anchorId="56ED97FE" wp14:editId="418E7ABF">
             <wp:extent cx="3600000" cy="1440000"/>
             <wp:effectExtent l="0" t="0" r="635" b="8255"/>
-            <wp:docPr id="14" name="Picture 14"/>
+            <wp:docPr id="15" name="Picture 15"/>
             <wp:cNvGraphicFramePr>
               <a:graphicFrameLocks xmlns:a="http://schemas.openxmlformats.org/drawingml/2006/main"/>
             </wp:cNvGraphicFramePr>
@@ -14806,6 +14803,344 @@
           <w:szCs w:val="24"/>
         </w:rPr>
         <w:t xml:space="preserve"> </w:t>
+      </w:r>
+      <w:proofErr w:type="spellStart"/>
+      <w:r>
+        <w:rPr>
+          <w:rFonts w:ascii="Times New Roman" w:hAnsi="Times New Roman" w:cs="Times New Roman"/>
+          <w:i/>
+          <w:sz w:val="24"/>
+          <w:szCs w:val="24"/>
+        </w:rPr>
+        <w:t>ruang</w:t>
+      </w:r>
+      <w:proofErr w:type="spellEnd"/>
+      <w:r>
+        <w:rPr>
+          <w:rFonts w:ascii="Times New Roman" w:hAnsi="Times New Roman" w:cs="Times New Roman"/>
+          <w:i/>
+          <w:sz w:val="24"/>
+          <w:szCs w:val="24"/>
+        </w:rPr>
+        <w:t>)</w:t>
+      </w:r>
+    </w:p>
+    <w:p>
+      <w:pPr>
+        <w:jc w:val="center"/>
+        <w:rPr>
+          <w:rFonts w:ascii="Times New Roman" w:hAnsi="Times New Roman" w:cs="Times New Roman"/>
+          <w:sz w:val="24"/>
+          <w:szCs w:val="24"/>
+        </w:rPr>
+      </w:pPr>
+    </w:p>
+    <w:p>
+      <w:pPr>
+        <w:jc w:val="center"/>
+        <w:rPr>
+          <w:rFonts w:ascii="Times New Roman" w:hAnsi="Times New Roman" w:cs="Times New Roman"/>
+          <w:sz w:val="24"/>
+          <w:szCs w:val="24"/>
+        </w:rPr>
+      </w:pPr>
+      <w:r>
+        <w:rPr>
+          <w:rFonts w:ascii="Times New Roman" w:hAnsi="Times New Roman" w:cs="Times New Roman"/>
+          <w:sz w:val="24"/>
+          <w:szCs w:val="24"/>
+        </w:rPr>
+        <w:lastRenderedPageBreak/>
+        <w:drawing>
+          <wp:inline distT="0" distB="0" distL="0" distR="0" wp14:anchorId="41C076F1" wp14:editId="043FB2AE">
+            <wp:extent cx="3600000" cy="1440000"/>
+            <wp:effectExtent l="0" t="0" r="635" b="8255"/>
+            <wp:docPr id="16" name="Picture 16"/>
+            <wp:cNvGraphicFramePr>
+              <a:graphicFrameLocks xmlns:a="http://schemas.openxmlformats.org/drawingml/2006/main"/>
+            </wp:cNvGraphicFramePr>
+            <a:graphic xmlns:a="http://schemas.openxmlformats.org/drawingml/2006/main">
+              <a:graphicData uri="http://schemas.openxmlformats.org/drawingml/2006/picture">
+                <pic:pic xmlns:pic="http://schemas.openxmlformats.org/drawingml/2006/picture">
+                  <pic:nvPicPr>
+                    <pic:cNvPr id="0" name=""/>
+                    <pic:cNvPicPr/>
+                  </pic:nvPicPr>
+                  <pic:blipFill>
+                    <a:blip r:embed="rId19"/>
+                    <a:stretch>
+                      <a:fillRect/>
+                    </a:stretch>
+                  </pic:blipFill>
+                  <pic:spPr>
+                    <a:xfrm>
+                      <a:off x="0" y="0"/>
+                      <a:ext cx="3600000" cy="1440000"/>
+                    </a:xfrm>
+                    <a:prstGeom prst="rect">
+                      <a:avLst/>
+                    </a:prstGeom>
+                  </pic:spPr>
+                </pic:pic>
+              </a:graphicData>
+            </a:graphic>
+          </wp:inline>
+        </w:drawing>
+      </w:r>
+    </w:p>
+    <w:p>
+      <w:pPr>
+        <w:jc w:val="center"/>
+        <w:rPr>
+          <w:rFonts w:ascii="Times New Roman" w:hAnsi="Times New Roman" w:cs="Times New Roman"/>
+          <w:i/>
+          <w:sz w:val="24"/>
+          <w:szCs w:val="24"/>
+        </w:rPr>
+      </w:pPr>
+      <w:proofErr w:type="spellStart"/>
+      <w:r>
+        <w:rPr>
+          <w:rFonts w:ascii="Times New Roman" w:hAnsi="Times New Roman" w:cs="Times New Roman"/>
+          <w:i/>
+          <w:sz w:val="24"/>
+          <w:szCs w:val="24"/>
+        </w:rPr>
+        <w:t>Gambar</w:t>
+      </w:r>
+      <w:proofErr w:type="spellEnd"/>
+      <w:r>
+        <w:rPr>
+          <w:rFonts w:ascii="Times New Roman" w:hAnsi="Times New Roman" w:cs="Times New Roman"/>
+          <w:i/>
+          <w:sz w:val="24"/>
+          <w:szCs w:val="24"/>
+        </w:rPr>
+        <w:t xml:space="preserve"> 4.3</w:t>
+      </w:r>
+      <w:r>
+        <w:rPr>
+          <w:rFonts w:ascii="Times New Roman" w:hAnsi="Times New Roman" w:cs="Times New Roman"/>
+          <w:i/>
+          <w:sz w:val="24"/>
+          <w:szCs w:val="24"/>
+        </w:rPr>
+        <w:t xml:space="preserve"> output </w:t>
+      </w:r>
+      <w:proofErr w:type="spellStart"/>
+      <w:r>
+        <w:rPr>
+          <w:rFonts w:ascii="Times New Roman" w:hAnsi="Times New Roman" w:cs="Times New Roman"/>
+          <w:i/>
+          <w:sz w:val="24"/>
+          <w:szCs w:val="24"/>
+        </w:rPr>
+        <w:t>ketika</w:t>
+      </w:r>
+      <w:proofErr w:type="spellEnd"/>
+      <w:r>
+        <w:rPr>
+          <w:rFonts w:ascii="Times New Roman" w:hAnsi="Times New Roman" w:cs="Times New Roman"/>
+          <w:i/>
+          <w:sz w:val="24"/>
+          <w:szCs w:val="24"/>
+        </w:rPr>
+        <w:t xml:space="preserve"> program </w:t>
+      </w:r>
+      <w:proofErr w:type="spellStart"/>
+      <w:r>
+        <w:rPr>
+          <w:rFonts w:ascii="Times New Roman" w:hAnsi="Times New Roman" w:cs="Times New Roman"/>
+          <w:i/>
+          <w:sz w:val="24"/>
+          <w:szCs w:val="24"/>
+        </w:rPr>
+        <w:t>dijalankan</w:t>
+      </w:r>
+      <w:proofErr w:type="spellEnd"/>
+      <w:r>
+        <w:rPr>
+          <w:rFonts w:ascii="Times New Roman" w:hAnsi="Times New Roman" w:cs="Times New Roman"/>
+          <w:i/>
+          <w:sz w:val="24"/>
+          <w:szCs w:val="24"/>
+        </w:rPr>
+        <w:t xml:space="preserve"> (input =</w:t>
+      </w:r>
+      <w:r>
+        <w:rPr>
+          <w:rFonts w:ascii="Times New Roman" w:hAnsi="Times New Roman" w:cs="Times New Roman"/>
+          <w:i/>
+          <w:sz w:val="24"/>
+          <w:szCs w:val="24"/>
+        </w:rPr>
+        <w:t xml:space="preserve"> </w:t>
+      </w:r>
+      <w:proofErr w:type="spellStart"/>
+      <w:r>
+        <w:rPr>
+          <w:rFonts w:ascii="Times New Roman" w:hAnsi="Times New Roman" w:cs="Times New Roman"/>
+          <w:i/>
+          <w:sz w:val="24"/>
+          <w:szCs w:val="24"/>
+        </w:rPr>
+        <w:t>waktu</w:t>
+      </w:r>
+      <w:proofErr w:type="spellEnd"/>
+      <w:r>
+        <w:rPr>
+          <w:rFonts w:ascii="Times New Roman" w:hAnsi="Times New Roman" w:cs="Times New Roman"/>
+          <w:i/>
+          <w:sz w:val="24"/>
+          <w:szCs w:val="24"/>
+        </w:rPr>
+        <w:t>)</w:t>
+      </w:r>
+    </w:p>
+    <w:p>
+      <w:pPr>
+        <w:jc w:val="center"/>
+        <w:rPr>
+          <w:rFonts w:ascii="Times New Roman" w:hAnsi="Times New Roman" w:cs="Times New Roman"/>
+          <w:sz w:val="24"/>
+          <w:szCs w:val="24"/>
+        </w:rPr>
+      </w:pPr>
+    </w:p>
+    <w:p>
+      <w:pPr>
+        <w:jc w:val="center"/>
+        <w:rPr>
+          <w:rFonts w:ascii="Times New Roman" w:hAnsi="Times New Roman" w:cs="Times New Roman"/>
+          <w:sz w:val="24"/>
+          <w:szCs w:val="24"/>
+        </w:rPr>
+      </w:pPr>
+      <w:r>
+        <w:rPr>
+          <w:rFonts w:ascii="Times New Roman" w:hAnsi="Times New Roman" w:cs="Times New Roman"/>
+          <w:noProof/>
+          <w:sz w:val="24"/>
+          <w:szCs w:val="24"/>
+          <w:lang w:val="id-ID" w:eastAsia="id-ID"/>
+        </w:rPr>
+        <w:drawing>
+          <wp:inline distT="0" distB="0" distL="0" distR="0" wp14:anchorId="094DB2C1" wp14:editId="1DCE6879">
+            <wp:extent cx="3600000" cy="1440000"/>
+            <wp:effectExtent l="0" t="0" r="635" b="8255"/>
+            <wp:docPr id="14" name="Picture 14"/>
+            <wp:cNvGraphicFramePr>
+              <a:graphicFrameLocks xmlns:a="http://schemas.openxmlformats.org/drawingml/2006/main"/>
+            </wp:cNvGraphicFramePr>
+            <a:graphic xmlns:a="http://schemas.openxmlformats.org/drawingml/2006/main">
+              <a:graphicData uri="http://schemas.openxmlformats.org/drawingml/2006/picture">
+                <pic:pic xmlns:pic="http://schemas.openxmlformats.org/drawingml/2006/picture">
+                  <pic:nvPicPr>
+                    <pic:cNvPr id="0" name=""/>
+                    <pic:cNvPicPr/>
+                  </pic:nvPicPr>
+                  <pic:blipFill>
+                    <a:blip r:embed="rId20"/>
+                    <a:stretch>
+                      <a:fillRect/>
+                    </a:stretch>
+                  </pic:blipFill>
+                  <pic:spPr>
+                    <a:xfrm>
+                      <a:off x="0" y="0"/>
+                      <a:ext cx="3600000" cy="1440000"/>
+                    </a:xfrm>
+                    <a:prstGeom prst="rect">
+                      <a:avLst/>
+                    </a:prstGeom>
+                  </pic:spPr>
+                </pic:pic>
+              </a:graphicData>
+            </a:graphic>
+          </wp:inline>
+        </w:drawing>
+      </w:r>
+    </w:p>
+    <w:p>
+      <w:pPr>
+        <w:jc w:val="center"/>
+        <w:rPr>
+          <w:rFonts w:ascii="Times New Roman" w:hAnsi="Times New Roman" w:cs="Times New Roman"/>
+          <w:i/>
+          <w:sz w:val="24"/>
+          <w:szCs w:val="24"/>
+        </w:rPr>
+      </w:pPr>
+      <w:proofErr w:type="spellStart"/>
+      <w:r>
+        <w:rPr>
+          <w:rFonts w:ascii="Times New Roman" w:hAnsi="Times New Roman" w:cs="Times New Roman"/>
+          <w:i/>
+          <w:sz w:val="24"/>
+          <w:szCs w:val="24"/>
+        </w:rPr>
+        <w:t>Gambar</w:t>
+      </w:r>
+      <w:proofErr w:type="spellEnd"/>
+      <w:r>
+        <w:rPr>
+          <w:rFonts w:ascii="Times New Roman" w:hAnsi="Times New Roman" w:cs="Times New Roman"/>
+          <w:i/>
+          <w:sz w:val="24"/>
+          <w:szCs w:val="24"/>
+        </w:rPr>
+        <w:t xml:space="preserve"> 4.4</w:t>
+      </w:r>
+      <w:bookmarkStart w:id="0" w:name="_GoBack"/>
+      <w:bookmarkEnd w:id="0"/>
+      <w:r>
+        <w:rPr>
+          <w:rFonts w:ascii="Times New Roman" w:hAnsi="Times New Roman" w:cs="Times New Roman"/>
+          <w:i/>
+          <w:sz w:val="24"/>
+          <w:szCs w:val="24"/>
+        </w:rPr>
+        <w:t xml:space="preserve"> output </w:t>
+      </w:r>
+      <w:proofErr w:type="spellStart"/>
+      <w:r>
+        <w:rPr>
+          <w:rFonts w:ascii="Times New Roman" w:hAnsi="Times New Roman" w:cs="Times New Roman"/>
+          <w:i/>
+          <w:sz w:val="24"/>
+          <w:szCs w:val="24"/>
+        </w:rPr>
+        <w:t>ketika</w:t>
+      </w:r>
+      <w:proofErr w:type="spellEnd"/>
+      <w:r>
+        <w:rPr>
+          <w:rFonts w:ascii="Times New Roman" w:hAnsi="Times New Roman" w:cs="Times New Roman"/>
+          <w:i/>
+          <w:sz w:val="24"/>
+          <w:szCs w:val="24"/>
+        </w:rPr>
+        <w:t xml:space="preserve"> program </w:t>
+      </w:r>
+      <w:proofErr w:type="spellStart"/>
+      <w:r>
+        <w:rPr>
+          <w:rFonts w:ascii="Times New Roman" w:hAnsi="Times New Roman" w:cs="Times New Roman"/>
+          <w:i/>
+          <w:sz w:val="24"/>
+          <w:szCs w:val="24"/>
+        </w:rPr>
+        <w:t>dijalankan</w:t>
+      </w:r>
+      <w:proofErr w:type="spellEnd"/>
+      <w:r>
+        <w:rPr>
+          <w:rFonts w:ascii="Times New Roman" w:hAnsi="Times New Roman" w:cs="Times New Roman"/>
+          <w:i/>
+          <w:sz w:val="24"/>
+          <w:szCs w:val="24"/>
+        </w:rPr>
+        <w:t xml:space="preserve"> (input = </w:t>
       </w:r>
       <w:proofErr w:type="spellStart"/>
       <w:r>
@@ -15915,7 +16250,7 @@
   <a:extraClrSchemeLst/>
   <a:extLst>
     <a:ext uri="{05A4C25C-085E-4340-85A3-A5531E510DB2}">
-      <thm15:themeFamily xmlns="" xmlns:thm15="http://schemas.microsoft.com/office/thememl/2012/main" name="Office Theme" id="{62F939B6-93AF-4DB8-9C6B-D6C7DFDC589F}" vid="{4A3C46E8-61CC-4603-A589-7422A47A8E4A}"/>
+      <thm15:themeFamily xmlns:thm15="http://schemas.microsoft.com/office/thememl/2012/main" xmlns="" name="Office Theme" id="{62F939B6-93AF-4DB8-9C6B-D6C7DFDC589F}" vid="{4A3C46E8-61CC-4603-A589-7422A47A8E4A}"/>
     </a:ext>
   </a:extLst>
 </a:theme>

</xml_diff>